<commit_message>
add question to writing tasks add printing of last valid state in task 3567 and 5032 replace spaces with dots
</commit_message>
<xml_diff>
--- a/src/lab02/Письменные задания к ЛР2 java.docx
+++ b/src/lab02/Письменные задания к ЛР2 java.docx
@@ -1,6 +1,6 @@
 
 <file path=word/document.xml><?xml version="1.0" encoding="utf-8"?>
-<w:document xmlns:ve="http://schemas.openxmlformats.org/markup-compatibility/2006" xmlns:o="urn:schemas-microsoft-com:office:office" xmlns:r="http://schemas.openxmlformats.org/officeDocument/2006/relationships" xmlns:m="http://schemas.openxmlformats.org/officeDocument/2006/math" xmlns:v="urn:schemas-microsoft-com:vml" xmlns:wp="http://schemas.openxmlformats.org/drawingml/2006/wordprocessingDrawing" xmlns:w10="urn:schemas-microsoft-com:office:word" xmlns:w="http://schemas.openxmlformats.org/wordprocessingml/2006/main" xmlns:wne="http://schemas.microsoft.com/office/word/2006/wordml">
+<w:document xmlns:wpc="http://schemas.microsoft.com/office/word/2010/wordprocessingCanvas" xmlns:mc="http://schemas.openxmlformats.org/markup-compatibility/2006" xmlns:o="urn:schemas-microsoft-com:office:office" xmlns:r="http://schemas.openxmlformats.org/officeDocument/2006/relationships" xmlns:m="http://schemas.openxmlformats.org/officeDocument/2006/math" xmlns:v="urn:schemas-microsoft-com:vml" xmlns:wp14="http://schemas.microsoft.com/office/word/2010/wordprocessingDrawing" xmlns:wp="http://schemas.openxmlformats.org/drawingml/2006/wordprocessingDrawing" xmlns:w10="urn:schemas-microsoft-com:office:word" xmlns:w="http://schemas.openxmlformats.org/wordprocessingml/2006/main" xmlns:w14="http://schemas.microsoft.com/office/word/2010/wordml" xmlns:wpg="http://schemas.microsoft.com/office/word/2010/wordprocessingGroup" xmlns:wpi="http://schemas.microsoft.com/office/word/2010/wordprocessingInk" xmlns:wne="http://schemas.microsoft.com/office/word/2006/wordml" xmlns:wps="http://schemas.microsoft.com/office/word/2010/wordprocessingShape" mc:Ignorable="w14 wp14">
   <w:body>
     <w:p>
       <w:pPr>
@@ -258,18 +258,8 @@
           <w:color w:val="000000"/>
           <w:szCs w:val="28"/>
         </w:rPr>
-        <w:t>С какой целью в арифметическом выражении используют круглые скобки</w:t>
+        <w:t>С какой целью в арифметическом выражении используют круглые скобки ()?</w:t>
       </w:r>
-      <w:proofErr w:type="gramStart"/>
-      <w:r>
-        <w:rPr>
-          <w:rFonts w:ascii="Courier New" w:eastAsia="Times New Roman" w:hAnsi="Courier New" w:cs="Courier New"/>
-          <w:color w:val="000000"/>
-          <w:szCs w:val="28"/>
-        </w:rPr>
-        <w:t xml:space="preserve"> ()?</w:t>
-      </w:r>
-      <w:proofErr w:type="gramEnd"/>
     </w:p>
     <w:p>
       <w:pPr>
@@ -336,6 +326,31 @@
         </w:rPr>
         <w:t>Из какого числа нельзя получить квадратный корень?</w:t>
       </w:r>
+      <w:r>
+        <w:t xml:space="preserve"> </w:t>
+      </w:r>
+    </w:p>
+    <w:p>
+      <w:pPr>
+        <w:numPr>
+          <w:ilvl w:val="0"/>
+          <w:numId w:val="5"/>
+        </w:numPr>
+        <w:spacing w:before="100" w:beforeAutospacing="1" w:after="100" w:afterAutospacing="1" w:line="240" w:lineRule="auto"/>
+        <w:rPr>
+          <w:rFonts w:ascii="Courier New" w:eastAsia="Times New Roman" w:hAnsi="Courier New" w:cs="Courier New"/>
+          <w:color w:val="000000"/>
+          <w:szCs w:val="28"/>
+        </w:rPr>
+      </w:pPr>
+      <w:r>
+        <w:rPr>
+          <w:rFonts w:ascii="Courier New" w:eastAsia="Times New Roman" w:hAnsi="Courier New" w:cs="Courier New"/>
+          <w:color w:val="000000"/>
+          <w:szCs w:val="28"/>
+        </w:rPr>
+        <w:t>Если переменная Х хранит значение 45,3°, а переменная Y – значение 5,6 радиан, будут ли у них отличаться типы данных?</w:t>
+      </w:r>
     </w:p>
     <w:p>
       <w:pPr>
@@ -345,6 +360,8 @@
           <w:szCs w:val="40"/>
         </w:rPr>
       </w:pPr>
+      <w:bookmarkStart w:id="0" w:name="_GoBack"/>
+      <w:bookmarkEnd w:id="0"/>
       <w:r>
         <w:rPr>
           <w:rFonts w:ascii="Courier New" w:hAnsi="Courier New" w:cs="Courier New"/>
@@ -439,13 +456,13 @@
     </w:p>
     <w:tbl>
       <w:tblPr>
-        <w:tblStyle w:val="a3"/>
+        <w:tblStyle w:val="TableGrid"/>
         <w:tblW w:w="0" w:type="auto"/>
         <w:tblCellMar>
           <w:top w:w="85" w:type="dxa"/>
           <w:bottom w:w="85" w:type="dxa"/>
         </w:tblCellMar>
-        <w:tblLook w:val="04A0"/>
+        <w:tblLook w:val="04A0" w:firstRow="1" w:lastRow="0" w:firstColumn="1" w:lastColumn="0" w:noHBand="0" w:noVBand="1"/>
       </w:tblPr>
       <w:tblGrid>
         <w:gridCol w:w="10682"/>
@@ -507,13 +524,13 @@
     </w:p>
     <w:tbl>
       <w:tblPr>
-        <w:tblStyle w:val="a3"/>
+        <w:tblStyle w:val="TableGrid"/>
         <w:tblW w:w="0" w:type="auto"/>
         <w:tblCellMar>
           <w:top w:w="85" w:type="dxa"/>
           <w:bottom w:w="85" w:type="dxa"/>
         </w:tblCellMar>
-        <w:tblLook w:val="04A0"/>
+        <w:tblLook w:val="04A0" w:firstRow="1" w:lastRow="0" w:firstColumn="1" w:lastColumn="0" w:noHBand="0" w:noVBand="1"/>
       </w:tblPr>
       <w:tblGrid>
         <w:gridCol w:w="721"/>
@@ -539,32 +556,8 @@
               <w:rPr>
                 <w:rFonts w:ascii="Courier New" w:hAnsi="Courier New" w:cs="Courier New"/>
               </w:rPr>
-              <w:t xml:space="preserve">№ </w:t>
-            </w:r>
-            <w:proofErr w:type="spellStart"/>
-            <w:proofErr w:type="gramStart"/>
-            <w:r>
-              <w:rPr>
-                <w:rFonts w:ascii="Courier New" w:hAnsi="Courier New" w:cs="Courier New"/>
-              </w:rPr>
-              <w:t>п</w:t>
-            </w:r>
-            <w:proofErr w:type="spellEnd"/>
-            <w:proofErr w:type="gramEnd"/>
-            <w:r>
-              <w:rPr>
-                <w:rFonts w:ascii="Courier New" w:hAnsi="Courier New" w:cs="Courier New"/>
-              </w:rPr>
-              <w:t>/</w:t>
-            </w:r>
-            <w:proofErr w:type="spellStart"/>
-            <w:r>
-              <w:rPr>
-                <w:rFonts w:ascii="Courier New" w:hAnsi="Courier New" w:cs="Courier New"/>
-              </w:rPr>
-              <w:t>п</w:t>
-            </w:r>
-            <w:proofErr w:type="spellEnd"/>
+              <w:t>№ п/п</w:t>
+            </w:r>
           </w:p>
         </w:tc>
         <w:tc>
@@ -694,7 +687,7 @@
           </w:tcPr>
           <w:p>
             <w:pPr>
-              <w:pStyle w:val="a4"/>
+              <w:pStyle w:val="ListParagraph"/>
               <w:numPr>
                 <w:ilvl w:val="0"/>
                 <w:numId w:val="1"/>
@@ -779,7 +772,7 @@
           </w:tcPr>
           <w:p>
             <w:pPr>
-              <w:pStyle w:val="a4"/>
+              <w:pStyle w:val="ListParagraph"/>
               <w:numPr>
                 <w:ilvl w:val="0"/>
                 <w:numId w:val="1"/>
@@ -879,7 +872,7 @@
           </w:tcPr>
           <w:p>
             <w:pPr>
-              <w:pStyle w:val="a4"/>
+              <w:pStyle w:val="ListParagraph"/>
               <w:numPr>
                 <w:ilvl w:val="0"/>
                 <w:numId w:val="1"/>
@@ -964,7 +957,7 @@
           </w:tcPr>
           <w:p>
             <w:pPr>
-              <w:pStyle w:val="a4"/>
+              <w:pStyle w:val="ListParagraph"/>
               <w:numPr>
                 <w:ilvl w:val="0"/>
                 <w:numId w:val="1"/>
@@ -1148,46 +1141,18 @@
         <w:rPr>
           <w:rFonts w:ascii="Courier New" w:hAnsi="Courier New" w:cs="Courier New"/>
         </w:rPr>
-        <w:t xml:space="preserve">Указать значение величины </w:t>
-      </w:r>
-      <w:proofErr w:type="spellStart"/>
-      <w:r>
-        <w:rPr>
-          <w:rFonts w:ascii="Courier New" w:hAnsi="Courier New" w:cs="Courier New"/>
-        </w:rPr>
-        <w:t>r</w:t>
-      </w:r>
-      <w:proofErr w:type="spellEnd"/>
-      <w:r>
-        <w:rPr>
-          <w:rFonts w:ascii="Courier New" w:hAnsi="Courier New" w:cs="Courier New"/>
-        </w:rPr>
-        <w:t xml:space="preserve"> и </w:t>
-      </w:r>
-      <w:proofErr w:type="spellStart"/>
-      <w:r>
-        <w:rPr>
-          <w:rFonts w:ascii="Courier New" w:hAnsi="Courier New" w:cs="Courier New"/>
-        </w:rPr>
-        <w:t>p</w:t>
-      </w:r>
-      <w:proofErr w:type="spellEnd"/>
-      <w:r>
-        <w:rPr>
-          <w:rFonts w:ascii="Courier New" w:hAnsi="Courier New" w:cs="Courier New"/>
-        </w:rPr>
-        <w:t xml:space="preserve"> после выполнения следующих операторов присваивания. Переменные были объявлены следующим выражением. </w:t>
+        <w:t xml:space="preserve">Указать значение величины r и p после выполнения следующих операторов присваивания. Переменные были объявлены следующим выражением. </w:t>
       </w:r>
     </w:p>
     <w:tbl>
       <w:tblPr>
-        <w:tblStyle w:val="a3"/>
+        <w:tblStyle w:val="TableGrid"/>
         <w:tblW w:w="0" w:type="auto"/>
         <w:tblCellMar>
           <w:top w:w="85" w:type="dxa"/>
           <w:bottom w:w="85" w:type="dxa"/>
         </w:tblCellMar>
-        <w:tblLook w:val="04A0"/>
+        <w:tblLook w:val="04A0" w:firstRow="1" w:lastRow="0" w:firstColumn="1" w:lastColumn="0" w:noHBand="0" w:noVBand="1"/>
       </w:tblPr>
       <w:tblGrid>
         <w:gridCol w:w="10682"/>
@@ -1264,13 +1229,13 @@
     </w:p>
     <w:tbl>
       <w:tblPr>
-        <w:tblStyle w:val="a3"/>
+        <w:tblStyle w:val="TableGrid"/>
         <w:tblW w:w="0" w:type="auto"/>
         <w:tblCellMar>
           <w:top w:w="85" w:type="dxa"/>
           <w:bottom w:w="85" w:type="dxa"/>
         </w:tblCellMar>
-        <w:tblLook w:val="04A0"/>
+        <w:tblLook w:val="04A0" w:firstRow="1" w:lastRow="0" w:firstColumn="1" w:lastColumn="0" w:noHBand="0" w:noVBand="1"/>
       </w:tblPr>
       <w:tblGrid>
         <w:gridCol w:w="721"/>
@@ -1296,32 +1261,8 @@
               <w:rPr>
                 <w:rFonts w:ascii="Courier New" w:hAnsi="Courier New" w:cs="Courier New"/>
               </w:rPr>
-              <w:t xml:space="preserve">№ </w:t>
-            </w:r>
-            <w:proofErr w:type="spellStart"/>
-            <w:proofErr w:type="gramStart"/>
-            <w:r>
-              <w:rPr>
-                <w:rFonts w:ascii="Courier New" w:hAnsi="Courier New" w:cs="Courier New"/>
-              </w:rPr>
-              <w:t>п</w:t>
-            </w:r>
-            <w:proofErr w:type="spellEnd"/>
-            <w:proofErr w:type="gramEnd"/>
-            <w:r>
-              <w:rPr>
-                <w:rFonts w:ascii="Courier New" w:hAnsi="Courier New" w:cs="Courier New"/>
-              </w:rPr>
-              <w:t>/</w:t>
-            </w:r>
-            <w:proofErr w:type="spellStart"/>
-            <w:r>
-              <w:rPr>
-                <w:rFonts w:ascii="Courier New" w:hAnsi="Courier New" w:cs="Courier New"/>
-              </w:rPr>
-              <w:t>п</w:t>
-            </w:r>
-            <w:proofErr w:type="spellEnd"/>
+              <w:t>№ п/п</w:t>
+            </w:r>
           </w:p>
         </w:tc>
         <w:tc>
@@ -1451,7 +1392,7 @@
           </w:tcPr>
           <w:p>
             <w:pPr>
-              <w:pStyle w:val="a4"/>
+              <w:pStyle w:val="ListParagraph"/>
               <w:numPr>
                 <w:ilvl w:val="0"/>
                 <w:numId w:val="2"/>
@@ -1581,7 +1522,7 @@
           </w:tcPr>
           <w:p>
             <w:pPr>
-              <w:pStyle w:val="a4"/>
+              <w:pStyle w:val="ListParagraph"/>
               <w:numPr>
                 <w:ilvl w:val="0"/>
                 <w:numId w:val="2"/>
@@ -1711,7 +1652,7 @@
           </w:tcPr>
           <w:p>
             <w:pPr>
-              <w:pStyle w:val="a4"/>
+              <w:pStyle w:val="ListParagraph"/>
               <w:numPr>
                 <w:ilvl w:val="0"/>
                 <w:numId w:val="2"/>
@@ -1826,7 +1767,7 @@
           </w:tcPr>
           <w:p>
             <w:pPr>
-              <w:pStyle w:val="a4"/>
+              <w:pStyle w:val="ListParagraph"/>
               <w:numPr>
                 <w:ilvl w:val="0"/>
                 <w:numId w:val="2"/>
@@ -2020,13 +1961,13 @@
     </w:p>
     <w:tbl>
       <w:tblPr>
-        <w:tblStyle w:val="a3"/>
+        <w:tblStyle w:val="TableGrid"/>
         <w:tblW w:w="0" w:type="auto"/>
         <w:tblCellMar>
           <w:top w:w="85" w:type="dxa"/>
           <w:bottom w:w="85" w:type="dxa"/>
         </w:tblCellMar>
-        <w:tblLook w:val="04A0"/>
+        <w:tblLook w:val="04A0" w:firstRow="1" w:lastRow="0" w:firstColumn="1" w:lastColumn="0" w:noHBand="0" w:noVBand="1"/>
       </w:tblPr>
       <w:tblGrid>
         <w:gridCol w:w="721"/>
@@ -2052,35 +1993,8 @@
                 <w:rFonts w:ascii="Courier New" w:hAnsi="Courier New" w:cs="Courier New"/>
                 <w:szCs w:val="28"/>
               </w:rPr>
-              <w:t xml:space="preserve">№ </w:t>
-            </w:r>
-            <w:proofErr w:type="spellStart"/>
-            <w:proofErr w:type="gramStart"/>
-            <w:r>
-              <w:rPr>
-                <w:rFonts w:ascii="Courier New" w:hAnsi="Courier New" w:cs="Courier New"/>
-                <w:szCs w:val="28"/>
-              </w:rPr>
-              <w:t>п</w:t>
-            </w:r>
-            <w:proofErr w:type="spellEnd"/>
-            <w:proofErr w:type="gramEnd"/>
-            <w:r>
-              <w:rPr>
-                <w:rFonts w:ascii="Courier New" w:hAnsi="Courier New" w:cs="Courier New"/>
-                <w:szCs w:val="28"/>
-              </w:rPr>
-              <w:t>/</w:t>
-            </w:r>
-            <w:proofErr w:type="spellStart"/>
-            <w:r>
-              <w:rPr>
-                <w:rFonts w:ascii="Courier New" w:hAnsi="Courier New" w:cs="Courier New"/>
-                <w:szCs w:val="28"/>
-              </w:rPr>
-              <w:t>п</w:t>
-            </w:r>
-            <w:proofErr w:type="spellEnd"/>
+              <w:t>№ п/п</w:t>
+            </w:r>
           </w:p>
         </w:tc>
         <w:tc>
@@ -2136,7 +2050,7 @@
           </w:tcPr>
           <w:p>
             <w:pPr>
-              <w:pStyle w:val="a4"/>
+              <w:pStyle w:val="ListParagraph"/>
               <w:numPr>
                 <w:ilvl w:val="0"/>
                 <w:numId w:val="3"/>
@@ -2239,7 +2153,7 @@
           </w:tcPr>
           <w:p>
             <w:pPr>
-              <w:pStyle w:val="a4"/>
+              <w:pStyle w:val="ListParagraph"/>
               <w:numPr>
                 <w:ilvl w:val="0"/>
                 <w:numId w:val="3"/>
@@ -2320,7 +2234,7 @@
           </w:tcPr>
           <w:p>
             <w:pPr>
-              <w:pStyle w:val="a4"/>
+              <w:pStyle w:val="ListParagraph"/>
               <w:numPr>
                 <w:ilvl w:val="0"/>
                 <w:numId w:val="3"/>
@@ -2408,7 +2322,7 @@
           </w:tcPr>
           <w:p>
             <w:pPr>
-              <w:pStyle w:val="a4"/>
+              <w:pStyle w:val="ListParagraph"/>
               <w:numPr>
                 <w:ilvl w:val="0"/>
                 <w:numId w:val="3"/>
@@ -2489,7 +2403,7 @@
           </w:tcPr>
           <w:p>
             <w:pPr>
-              <w:pStyle w:val="a4"/>
+              <w:pStyle w:val="ListParagraph"/>
               <w:numPr>
                 <w:ilvl w:val="0"/>
                 <w:numId w:val="3"/>
@@ -2577,7 +2491,7 @@
           </w:tcPr>
           <w:p>
             <w:pPr>
-              <w:pStyle w:val="a4"/>
+              <w:pStyle w:val="ListParagraph"/>
               <w:numPr>
                 <w:ilvl w:val="0"/>
                 <w:numId w:val="3"/>
@@ -2623,7 +2537,7 @@
                     </m:r>
                     <m:rad>
                       <m:radPr>
-                        <m:degHide m:val="on"/>
+                        <m:degHide m:val="1"/>
                         <m:ctrlPr>
                           <w:rPr>
                             <w:rFonts w:ascii="Cambria Math" w:hAnsi="Cambria Math" w:cs="Courier New"/>
@@ -2709,7 +2623,7 @@
           </w:tcPr>
           <w:p>
             <w:pPr>
-              <w:pStyle w:val="a4"/>
+              <w:pStyle w:val="ListParagraph"/>
               <w:numPr>
                 <w:ilvl w:val="0"/>
                 <w:numId w:val="3"/>
@@ -2841,7 +2755,7 @@
           </w:tcPr>
           <w:p>
             <w:pPr>
-              <w:pStyle w:val="a4"/>
+              <w:pStyle w:val="ListParagraph"/>
               <w:numPr>
                 <w:ilvl w:val="0"/>
                 <w:numId w:val="3"/>
@@ -3009,7 +2923,7 @@
           </w:tcPr>
           <w:p>
             <w:pPr>
-              <w:pStyle w:val="a4"/>
+              <w:pStyle w:val="ListParagraph"/>
               <w:numPr>
                 <w:ilvl w:val="0"/>
                 <w:numId w:val="3"/>
@@ -3196,13 +3110,13 @@
     </w:p>
     <w:tbl>
       <w:tblPr>
-        <w:tblStyle w:val="a3"/>
+        <w:tblStyle w:val="TableGrid"/>
         <w:tblW w:w="10703" w:type="dxa"/>
         <w:tblCellMar>
           <w:top w:w="85" w:type="dxa"/>
           <w:bottom w:w="85" w:type="dxa"/>
         </w:tblCellMar>
-        <w:tblLook w:val="04A0"/>
+        <w:tblLook w:val="04A0" w:firstRow="1" w:lastRow="0" w:firstColumn="1" w:lastColumn="0" w:noHBand="0" w:noVBand="1"/>
       </w:tblPr>
       <w:tblGrid>
         <w:gridCol w:w="721"/>
@@ -3231,32 +3145,8 @@
               <w:rPr>
                 <w:rFonts w:ascii="Courier New" w:hAnsi="Courier New" w:cs="Courier New"/>
               </w:rPr>
-              <w:t xml:space="preserve">№ </w:t>
-            </w:r>
-            <w:proofErr w:type="spellStart"/>
-            <w:proofErr w:type="gramStart"/>
-            <w:r>
-              <w:rPr>
-                <w:rFonts w:ascii="Courier New" w:hAnsi="Courier New" w:cs="Courier New"/>
-              </w:rPr>
-              <w:t>п</w:t>
-            </w:r>
-            <w:proofErr w:type="spellEnd"/>
-            <w:proofErr w:type="gramEnd"/>
-            <w:r>
-              <w:rPr>
-                <w:rFonts w:ascii="Courier New" w:hAnsi="Courier New" w:cs="Courier New"/>
-              </w:rPr>
-              <w:t>/</w:t>
-            </w:r>
-            <w:proofErr w:type="spellStart"/>
-            <w:r>
-              <w:rPr>
-                <w:rFonts w:ascii="Courier New" w:hAnsi="Courier New" w:cs="Courier New"/>
-              </w:rPr>
-              <w:t>п</w:t>
-            </w:r>
-            <w:proofErr w:type="spellEnd"/>
+              <w:t>№ п/п</w:t>
+            </w:r>
           </w:p>
         </w:tc>
         <w:tc>
@@ -3328,7 +3218,7 @@
           </w:tcPr>
           <w:p>
             <w:pPr>
-              <w:pStyle w:val="a4"/>
+              <w:pStyle w:val="ListParagraph"/>
               <w:numPr>
                 <w:ilvl w:val="0"/>
                 <w:numId w:val="4"/>
@@ -3388,25 +3278,7 @@
                 <w:sz w:val="18"/>
                 <w:lang w:val="en-US"/>
               </w:rPr>
-              <w:t xml:space="preserve"> = </w:t>
-            </w:r>
-            <w:proofErr w:type="spellStart"/>
-            <w:r>
-              <w:rPr>
-                <w:rFonts w:ascii="Courier New" w:hAnsi="Courier New" w:cs="Courier New"/>
-                <w:sz w:val="18"/>
-                <w:lang w:val="en-US"/>
-              </w:rPr>
-              <w:t>System.in</w:t>
-            </w:r>
-            <w:proofErr w:type="spellEnd"/>
-            <w:r>
-              <w:rPr>
-                <w:rFonts w:ascii="Courier New" w:hAnsi="Courier New" w:cs="Courier New"/>
-                <w:sz w:val="18"/>
-                <w:lang w:val="en-US"/>
-              </w:rPr>
-              <w:t>;</w:t>
+              <w:t xml:space="preserve"> = System.in;</w:t>
             </w:r>
           </w:p>
           <w:p>
@@ -3526,25 +3398,7 @@
                 <w:sz w:val="18"/>
                 <w:lang w:val="en-US"/>
               </w:rPr>
-              <w:t>Scanner s = new Scanner(</w:t>
-            </w:r>
-            <w:proofErr w:type="spellStart"/>
-            <w:r>
-              <w:rPr>
-                <w:rFonts w:ascii="Courier New" w:hAnsi="Courier New" w:cs="Courier New"/>
-                <w:sz w:val="18"/>
-                <w:lang w:val="en-US"/>
-              </w:rPr>
-              <w:t>System.in</w:t>
-            </w:r>
-            <w:proofErr w:type="spellEnd"/>
-            <w:r>
-              <w:rPr>
-                <w:rFonts w:ascii="Courier New" w:hAnsi="Courier New" w:cs="Courier New"/>
-                <w:sz w:val="18"/>
-                <w:lang w:val="en-US"/>
-              </w:rPr>
-              <w:t>);</w:t>
+              <w:t>Scanner s = new Scanner(System.in);</w:t>
             </w:r>
           </w:p>
           <w:p>
@@ -3651,7 +3505,7 @@
           </w:tcPr>
           <w:p>
             <w:pPr>
-              <w:pStyle w:val="a4"/>
+              <w:pStyle w:val="ListParagraph"/>
               <w:numPr>
                 <w:ilvl w:val="0"/>
                 <w:numId w:val="4"/>
@@ -3712,25 +3566,7 @@
                 <w:sz w:val="18"/>
                 <w:lang w:val="en-US"/>
               </w:rPr>
-              <w:t xml:space="preserve"> = </w:t>
-            </w:r>
-            <w:proofErr w:type="spellStart"/>
-            <w:r>
-              <w:rPr>
-                <w:rFonts w:ascii="Courier New" w:hAnsi="Courier New" w:cs="Courier New"/>
-                <w:sz w:val="18"/>
-                <w:lang w:val="en-US"/>
-              </w:rPr>
-              <w:t>System.in</w:t>
-            </w:r>
-            <w:proofErr w:type="spellEnd"/>
-            <w:r>
-              <w:rPr>
-                <w:rFonts w:ascii="Courier New" w:hAnsi="Courier New" w:cs="Courier New"/>
-                <w:sz w:val="18"/>
-                <w:lang w:val="en-US"/>
-              </w:rPr>
-              <w:t>;</w:t>
+              <w:t xml:space="preserve"> = System.in;</w:t>
             </w:r>
           </w:p>
           <w:p>
@@ -3953,25 +3789,7 @@
                 <w:sz w:val="18"/>
                 <w:lang w:val="en-US"/>
               </w:rPr>
-              <w:t>Scanner s = new Scanner(</w:t>
-            </w:r>
-            <w:proofErr w:type="spellStart"/>
-            <w:r>
-              <w:rPr>
-                <w:rFonts w:ascii="Courier New" w:hAnsi="Courier New" w:cs="Courier New"/>
-                <w:sz w:val="18"/>
-                <w:lang w:val="en-US"/>
-              </w:rPr>
-              <w:t>System.in</w:t>
-            </w:r>
-            <w:proofErr w:type="spellEnd"/>
-            <w:r>
-              <w:rPr>
-                <w:rFonts w:ascii="Courier New" w:hAnsi="Courier New" w:cs="Courier New"/>
-                <w:sz w:val="18"/>
-                <w:lang w:val="en-US"/>
-              </w:rPr>
-              <w:t>);</w:t>
+              <w:t>Scanner s = new Scanner(System.in);</w:t>
             </w:r>
           </w:p>
           <w:p>
@@ -4129,7 +3947,7 @@
           </w:tcPr>
           <w:p>
             <w:pPr>
-              <w:pStyle w:val="a4"/>
+              <w:pStyle w:val="ListParagraph"/>
               <w:numPr>
                 <w:ilvl w:val="0"/>
                 <w:numId w:val="4"/>
@@ -4190,25 +4008,7 @@
                 <w:sz w:val="18"/>
                 <w:lang w:val="en-US"/>
               </w:rPr>
-              <w:t xml:space="preserve"> = </w:t>
-            </w:r>
-            <w:proofErr w:type="spellStart"/>
-            <w:r>
-              <w:rPr>
-                <w:rFonts w:ascii="Courier New" w:hAnsi="Courier New" w:cs="Courier New"/>
-                <w:sz w:val="18"/>
-                <w:lang w:val="en-US"/>
-              </w:rPr>
-              <w:t>System.in</w:t>
-            </w:r>
-            <w:proofErr w:type="spellEnd"/>
-            <w:r>
-              <w:rPr>
-                <w:rFonts w:ascii="Courier New" w:hAnsi="Courier New" w:cs="Courier New"/>
-                <w:sz w:val="18"/>
-                <w:lang w:val="en-US"/>
-              </w:rPr>
-              <w:t>;</w:t>
+              <w:t xml:space="preserve"> = System.in;</w:t>
             </w:r>
           </w:p>
           <w:p>
@@ -4416,25 +4216,7 @@
                 <w:sz w:val="18"/>
                 <w:lang w:val="en-US"/>
               </w:rPr>
-              <w:t>Scanner s = new Scanner(</w:t>
-            </w:r>
-            <w:proofErr w:type="spellStart"/>
-            <w:r>
-              <w:rPr>
-                <w:rFonts w:ascii="Courier New" w:hAnsi="Courier New" w:cs="Courier New"/>
-                <w:sz w:val="18"/>
-                <w:lang w:val="en-US"/>
-              </w:rPr>
-              <w:t>System.in</w:t>
-            </w:r>
-            <w:proofErr w:type="spellEnd"/>
-            <w:r>
-              <w:rPr>
-                <w:rFonts w:ascii="Courier New" w:hAnsi="Courier New" w:cs="Courier New"/>
-                <w:sz w:val="18"/>
-                <w:lang w:val="en-US"/>
-              </w:rPr>
-              <w:t>);</w:t>
+              <w:t>Scanner s = new Scanner(System.in);</w:t>
             </w:r>
           </w:p>
           <w:p>
@@ -4587,7 +4369,7 @@
           </w:tcPr>
           <w:p>
             <w:pPr>
-              <w:pStyle w:val="a4"/>
+              <w:pStyle w:val="ListParagraph"/>
               <w:numPr>
                 <w:ilvl w:val="0"/>
                 <w:numId w:val="4"/>
@@ -4648,25 +4430,7 @@
                 <w:sz w:val="18"/>
                 <w:lang w:val="en-US"/>
               </w:rPr>
-              <w:t xml:space="preserve"> = </w:t>
-            </w:r>
-            <w:proofErr w:type="spellStart"/>
-            <w:r>
-              <w:rPr>
-                <w:rFonts w:ascii="Courier New" w:hAnsi="Courier New" w:cs="Courier New"/>
-                <w:sz w:val="18"/>
-                <w:lang w:val="en-US"/>
-              </w:rPr>
-              <w:t>System.in</w:t>
-            </w:r>
-            <w:proofErr w:type="spellEnd"/>
-            <w:r>
-              <w:rPr>
-                <w:rFonts w:ascii="Courier New" w:hAnsi="Courier New" w:cs="Courier New"/>
-                <w:sz w:val="18"/>
-                <w:lang w:val="en-US"/>
-              </w:rPr>
-              <w:t>;</w:t>
+              <w:t xml:space="preserve"> = System.in;</w:t>
             </w:r>
           </w:p>
           <w:p>
@@ -4993,25 +4757,7 @@
                 <w:sz w:val="18"/>
                 <w:lang w:val="en-US"/>
               </w:rPr>
-              <w:t>Scanner s = new Scanner(</w:t>
-            </w:r>
-            <w:proofErr w:type="spellStart"/>
-            <w:r>
-              <w:rPr>
-                <w:rFonts w:ascii="Courier New" w:hAnsi="Courier New" w:cs="Courier New"/>
-                <w:sz w:val="18"/>
-                <w:lang w:val="en-US"/>
-              </w:rPr>
-              <w:t>System.in</w:t>
-            </w:r>
-            <w:proofErr w:type="spellEnd"/>
-            <w:r>
-              <w:rPr>
-                <w:rFonts w:ascii="Courier New" w:hAnsi="Courier New" w:cs="Courier New"/>
-                <w:sz w:val="18"/>
-                <w:lang w:val="en-US"/>
-              </w:rPr>
-              <w:t>);</w:t>
+              <w:t>Scanner s = new Scanner(System.in);</w:t>
             </w:r>
           </w:p>
           <w:p>
@@ -5256,7 +5002,7 @@
           </w:tcPr>
           <w:p>
             <w:pPr>
-              <w:pStyle w:val="a4"/>
+              <w:pStyle w:val="ListParagraph"/>
               <w:numPr>
                 <w:ilvl w:val="0"/>
                 <w:numId w:val="4"/>
@@ -5317,25 +5063,7 @@
                 <w:sz w:val="18"/>
                 <w:lang w:val="en-US"/>
               </w:rPr>
-              <w:t xml:space="preserve"> = </w:t>
-            </w:r>
-            <w:proofErr w:type="spellStart"/>
-            <w:r>
-              <w:rPr>
-                <w:rFonts w:ascii="Courier New" w:hAnsi="Courier New" w:cs="Courier New"/>
-                <w:sz w:val="18"/>
-                <w:lang w:val="en-US"/>
-              </w:rPr>
-              <w:t>System.in</w:t>
-            </w:r>
-            <w:proofErr w:type="spellEnd"/>
-            <w:r>
-              <w:rPr>
-                <w:rFonts w:ascii="Courier New" w:hAnsi="Courier New" w:cs="Courier New"/>
-                <w:sz w:val="18"/>
-                <w:lang w:val="en-US"/>
-              </w:rPr>
-              <w:t>;</w:t>
+              <w:t xml:space="preserve"> = System.in;</w:t>
             </w:r>
           </w:p>
           <w:p>
@@ -5593,25 +5321,7 @@
                 <w:sz w:val="18"/>
                 <w:lang w:val="en-US"/>
               </w:rPr>
-              <w:t>Scanner s = new Scanner(</w:t>
-            </w:r>
-            <w:proofErr w:type="spellStart"/>
-            <w:r>
-              <w:rPr>
-                <w:rFonts w:ascii="Courier New" w:hAnsi="Courier New" w:cs="Courier New"/>
-                <w:sz w:val="18"/>
-                <w:lang w:val="en-US"/>
-              </w:rPr>
-              <w:t>System.in</w:t>
-            </w:r>
-            <w:proofErr w:type="spellEnd"/>
-            <w:r>
-              <w:rPr>
-                <w:rFonts w:ascii="Courier New" w:hAnsi="Courier New" w:cs="Courier New"/>
-                <w:sz w:val="18"/>
-                <w:lang w:val="en-US"/>
-              </w:rPr>
-              <w:t>);</w:t>
+              <w:t>Scanner s = new Scanner(System.in);</w:t>
             </w:r>
           </w:p>
           <w:p>
@@ -5821,7 +5531,7 @@
           </w:tcPr>
           <w:p>
             <w:pPr>
-              <w:pStyle w:val="a4"/>
+              <w:pStyle w:val="ListParagraph"/>
               <w:numPr>
                 <w:ilvl w:val="0"/>
                 <w:numId w:val="4"/>
@@ -5882,25 +5592,7 @@
                 <w:sz w:val="18"/>
                 <w:lang w:val="en-US"/>
               </w:rPr>
-              <w:t xml:space="preserve"> = </w:t>
-            </w:r>
-            <w:proofErr w:type="spellStart"/>
-            <w:r>
-              <w:rPr>
-                <w:rFonts w:ascii="Courier New" w:hAnsi="Courier New" w:cs="Courier New"/>
-                <w:sz w:val="18"/>
-                <w:lang w:val="en-US"/>
-              </w:rPr>
-              <w:t>System.in</w:t>
-            </w:r>
-            <w:proofErr w:type="spellEnd"/>
-            <w:r>
-              <w:rPr>
-                <w:rFonts w:ascii="Courier New" w:hAnsi="Courier New" w:cs="Courier New"/>
-                <w:sz w:val="18"/>
-                <w:lang w:val="en-US"/>
-              </w:rPr>
-              <w:t>;</w:t>
+              <w:t xml:space="preserve"> = System.in;</w:t>
             </w:r>
           </w:p>
           <w:p>
@@ -6124,25 +5816,7 @@
                 <w:sz w:val="18"/>
                 <w:lang w:val="en-US"/>
               </w:rPr>
-              <w:t>Scanner s = new Scanner(</w:t>
-            </w:r>
-            <w:proofErr w:type="spellStart"/>
-            <w:r>
-              <w:rPr>
-                <w:rFonts w:ascii="Courier New" w:hAnsi="Courier New" w:cs="Courier New"/>
-                <w:sz w:val="18"/>
-                <w:lang w:val="en-US"/>
-              </w:rPr>
-              <w:t>System.in</w:t>
-            </w:r>
-            <w:proofErr w:type="spellEnd"/>
-            <w:r>
-              <w:rPr>
-                <w:rFonts w:ascii="Courier New" w:hAnsi="Courier New" w:cs="Courier New"/>
-                <w:sz w:val="18"/>
-                <w:lang w:val="en-US"/>
-              </w:rPr>
-              <w:t>);</w:t>
+              <w:t>Scanner s = new Scanner(System.in);</w:t>
             </w:r>
           </w:p>
           <w:p>
@@ -6266,7 +5940,7 @@
           </w:tcPr>
           <w:p>
             <w:pPr>
-              <w:pStyle w:val="a4"/>
+              <w:pStyle w:val="ListParagraph"/>
               <w:numPr>
                 <w:ilvl w:val="0"/>
                 <w:numId w:val="4"/>
@@ -6327,25 +6001,7 @@
                 <w:sz w:val="18"/>
                 <w:lang w:val="en-US"/>
               </w:rPr>
-              <w:t xml:space="preserve"> = </w:t>
-            </w:r>
-            <w:proofErr w:type="spellStart"/>
-            <w:r>
-              <w:rPr>
-                <w:rFonts w:ascii="Courier New" w:hAnsi="Courier New" w:cs="Courier New"/>
-                <w:sz w:val="18"/>
-                <w:lang w:val="en-US"/>
-              </w:rPr>
-              <w:t>System.in</w:t>
-            </w:r>
-            <w:proofErr w:type="spellEnd"/>
-            <w:r>
-              <w:rPr>
-                <w:rFonts w:ascii="Courier New" w:hAnsi="Courier New" w:cs="Courier New"/>
-                <w:sz w:val="18"/>
-                <w:lang w:val="en-US"/>
-              </w:rPr>
-              <w:t>;</w:t>
+              <w:t xml:space="preserve"> = System.in;</w:t>
             </w:r>
           </w:p>
           <w:p>
@@ -6696,7 +6352,7 @@
           </w:tcPr>
           <w:p>
             <w:pPr>
-              <w:pStyle w:val="a4"/>
+              <w:pStyle w:val="ListParagraph"/>
               <w:numPr>
                 <w:ilvl w:val="0"/>
                 <w:numId w:val="4"/>
@@ -6757,25 +6413,7 @@
                 <w:sz w:val="18"/>
                 <w:lang w:val="en-US"/>
               </w:rPr>
-              <w:t xml:space="preserve"> = </w:t>
-            </w:r>
-            <w:proofErr w:type="spellStart"/>
-            <w:r>
-              <w:rPr>
-                <w:rFonts w:ascii="Courier New" w:hAnsi="Courier New" w:cs="Courier New"/>
-                <w:sz w:val="18"/>
-                <w:lang w:val="en-US"/>
-              </w:rPr>
-              <w:t>System.in</w:t>
-            </w:r>
-            <w:proofErr w:type="spellEnd"/>
-            <w:r>
-              <w:rPr>
-                <w:rFonts w:ascii="Courier New" w:hAnsi="Courier New" w:cs="Courier New"/>
-                <w:sz w:val="18"/>
-                <w:lang w:val="en-US"/>
-              </w:rPr>
-              <w:t>;</w:t>
+              <w:t xml:space="preserve"> = System.in;</w:t>
             </w:r>
           </w:p>
           <w:p>
@@ -7136,25 +6774,7 @@
                 <w:sz w:val="18"/>
                 <w:lang w:val="en-US"/>
               </w:rPr>
-              <w:t>Scanner s = new Scanner(</w:t>
-            </w:r>
-            <w:proofErr w:type="spellStart"/>
-            <w:r>
-              <w:rPr>
-                <w:rFonts w:ascii="Courier New" w:hAnsi="Courier New" w:cs="Courier New"/>
-                <w:sz w:val="18"/>
-                <w:lang w:val="en-US"/>
-              </w:rPr>
-              <w:t>System.in</w:t>
-            </w:r>
-            <w:proofErr w:type="spellEnd"/>
-            <w:r>
-              <w:rPr>
-                <w:rFonts w:ascii="Courier New" w:hAnsi="Courier New" w:cs="Courier New"/>
-                <w:sz w:val="18"/>
-                <w:lang w:val="en-US"/>
-              </w:rPr>
-              <w:t>);</w:t>
+              <w:t>Scanner s = new Scanner(System.in);</w:t>
             </w:r>
           </w:p>
           <w:p>
@@ -7416,7 +7036,7 @@
           </w:tcPr>
           <w:p>
             <w:pPr>
-              <w:pStyle w:val="a4"/>
+              <w:pStyle w:val="ListParagraph"/>
               <w:numPr>
                 <w:ilvl w:val="0"/>
                 <w:numId w:val="4"/>
@@ -7477,25 +7097,7 @@
                 <w:sz w:val="18"/>
                 <w:lang w:val="en-US"/>
               </w:rPr>
-              <w:t xml:space="preserve"> = </w:t>
-            </w:r>
-            <w:proofErr w:type="spellStart"/>
-            <w:r>
-              <w:rPr>
-                <w:rFonts w:ascii="Courier New" w:hAnsi="Courier New" w:cs="Courier New"/>
-                <w:sz w:val="18"/>
-                <w:lang w:val="en-US"/>
-              </w:rPr>
-              <w:t>System.in</w:t>
-            </w:r>
-            <w:proofErr w:type="spellEnd"/>
-            <w:r>
-              <w:rPr>
-                <w:rFonts w:ascii="Courier New" w:hAnsi="Courier New" w:cs="Courier New"/>
-                <w:sz w:val="18"/>
-                <w:lang w:val="en-US"/>
-              </w:rPr>
-              <w:t>;</w:t>
+              <w:t xml:space="preserve"> = System.in;</w:t>
             </w:r>
           </w:p>
           <w:p>
@@ -7789,25 +7391,7 @@
                 <w:sz w:val="18"/>
                 <w:lang w:val="en-US"/>
               </w:rPr>
-              <w:t>Scanner s = new Scanner(</w:t>
-            </w:r>
-            <w:proofErr w:type="spellStart"/>
-            <w:r>
-              <w:rPr>
-                <w:rFonts w:ascii="Courier New" w:hAnsi="Courier New" w:cs="Courier New"/>
-                <w:sz w:val="18"/>
-                <w:lang w:val="en-US"/>
-              </w:rPr>
-              <w:t>System.in</w:t>
-            </w:r>
-            <w:proofErr w:type="spellEnd"/>
-            <w:r>
-              <w:rPr>
-                <w:rFonts w:ascii="Courier New" w:hAnsi="Courier New" w:cs="Courier New"/>
-                <w:sz w:val="18"/>
-                <w:lang w:val="en-US"/>
-              </w:rPr>
-              <w:t>);</w:t>
+              <w:t>Scanner s = new Scanner(System.in);</w:t>
             </w:r>
           </w:p>
           <w:p>
@@ -7978,7 +7562,7 @@
           </w:tcPr>
           <w:p>
             <w:pPr>
-              <w:pStyle w:val="a4"/>
+              <w:pStyle w:val="ListParagraph"/>
               <w:numPr>
                 <w:ilvl w:val="0"/>
                 <w:numId w:val="4"/>
@@ -8039,25 +7623,7 @@
                 <w:sz w:val="18"/>
                 <w:lang w:val="en-US"/>
               </w:rPr>
-              <w:t xml:space="preserve"> = </w:t>
-            </w:r>
-            <w:proofErr w:type="spellStart"/>
-            <w:r>
-              <w:rPr>
-                <w:rFonts w:ascii="Courier New" w:hAnsi="Courier New" w:cs="Courier New"/>
-                <w:sz w:val="18"/>
-                <w:lang w:val="en-US"/>
-              </w:rPr>
-              <w:t>System.in</w:t>
-            </w:r>
-            <w:proofErr w:type="spellEnd"/>
-            <w:r>
-              <w:rPr>
-                <w:rFonts w:ascii="Courier New" w:hAnsi="Courier New" w:cs="Courier New"/>
-                <w:sz w:val="18"/>
-                <w:lang w:val="en-US"/>
-              </w:rPr>
-              <w:t>;</w:t>
+              <w:t xml:space="preserve"> = System.in;</w:t>
             </w:r>
           </w:p>
           <w:p>
@@ -8332,25 +7898,7 @@
                 <w:sz w:val="18"/>
                 <w:lang w:val="en-US"/>
               </w:rPr>
-              <w:t>Scanner s = new Scanner(</w:t>
-            </w:r>
-            <w:proofErr w:type="spellStart"/>
-            <w:r>
-              <w:rPr>
-                <w:rFonts w:ascii="Courier New" w:hAnsi="Courier New" w:cs="Courier New"/>
-                <w:sz w:val="18"/>
-                <w:lang w:val="en-US"/>
-              </w:rPr>
-              <w:t>System.in</w:t>
-            </w:r>
-            <w:proofErr w:type="spellEnd"/>
-            <w:r>
-              <w:rPr>
-                <w:rFonts w:ascii="Courier New" w:hAnsi="Courier New" w:cs="Courier New"/>
-                <w:sz w:val="18"/>
-                <w:lang w:val="en-US"/>
-              </w:rPr>
-              <w:t>);</w:t>
+              <w:t>Scanner s = new Scanner(System.in);</w:t>
             </w:r>
           </w:p>
           <w:p>
@@ -8555,7 +8103,7 @@
 </file>
 
 <file path=word/numbering.xml><?xml version="1.0" encoding="utf-8"?>
-<w:numbering xmlns:ve="http://schemas.openxmlformats.org/markup-compatibility/2006" xmlns:o="urn:schemas-microsoft-com:office:office" xmlns:r="http://schemas.openxmlformats.org/officeDocument/2006/relationships" xmlns:m="http://schemas.openxmlformats.org/officeDocument/2006/math" xmlns:v="urn:schemas-microsoft-com:vml" xmlns:wp="http://schemas.openxmlformats.org/drawingml/2006/wordprocessingDrawing" xmlns:w10="urn:schemas-microsoft-com:office:word" xmlns:w="http://schemas.openxmlformats.org/wordprocessingml/2006/main" xmlns:wne="http://schemas.microsoft.com/office/word/2006/wordml">
+<w:numbering xmlns:wpc="http://schemas.microsoft.com/office/word/2010/wordprocessingCanvas" xmlns:mc="http://schemas.openxmlformats.org/markup-compatibility/2006" xmlns:o="urn:schemas-microsoft-com:office:office" xmlns:r="http://schemas.openxmlformats.org/officeDocument/2006/relationships" xmlns:m="http://schemas.openxmlformats.org/officeDocument/2006/math" xmlns:v="urn:schemas-microsoft-com:vml" xmlns:wp14="http://schemas.microsoft.com/office/word/2010/wordprocessingDrawing" xmlns:wp="http://schemas.openxmlformats.org/drawingml/2006/wordprocessingDrawing" xmlns:w10="urn:schemas-microsoft-com:office:word" xmlns:w="http://schemas.openxmlformats.org/wordprocessingml/2006/main" xmlns:w14="http://schemas.microsoft.com/office/word/2010/wordml" xmlns:wpg="http://schemas.microsoft.com/office/word/2010/wordprocessingGroup" xmlns:wpi="http://schemas.microsoft.com/office/word/2010/wordprocessingInk" xmlns:wne="http://schemas.microsoft.com/office/word/2006/wordml" xmlns:wps="http://schemas.microsoft.com/office/word/2010/wordprocessingShape" mc:Ignorable="w14 wp14">
   <w:abstractNum w:abstractNumId="0">
     <w:nsid w:val="239A1078"/>
     <w:multiLevelType w:val="multilevel"/>
@@ -9032,7 +8580,7 @@
 </file>
 
 <file path=word/styles.xml><?xml version="1.0" encoding="utf-8"?>
-<w:styles xmlns:r="http://schemas.openxmlformats.org/officeDocument/2006/relationships" xmlns:w="http://schemas.openxmlformats.org/wordprocessingml/2006/main">
+<w:styles xmlns:mc="http://schemas.openxmlformats.org/markup-compatibility/2006" xmlns:r="http://schemas.openxmlformats.org/officeDocument/2006/relationships" xmlns:w="http://schemas.openxmlformats.org/wordprocessingml/2006/main" xmlns:w14="http://schemas.microsoft.com/office/word/2010/wordml" mc:Ignorable="w14">
   <w:docDefaults>
     <w:rPrDefault>
       <w:rPr>
@@ -9187,23 +8735,22 @@
     <w:lsdException w:name="Bibliography" w:uiPriority="37"/>
     <w:lsdException w:name="TOC Heading" w:uiPriority="39" w:qFormat="1"/>
   </w:latentStyles>
-  <w:style w:type="paragraph" w:default="1" w:styleId="a">
+  <w:style w:type="paragraph" w:default="1" w:styleId="Normal">
     <w:name w:val="Normal"/>
     <w:qFormat/>
     <w:rsid w:val="00660075"/>
   </w:style>
-  <w:style w:type="character" w:default="1" w:styleId="a0">
+  <w:style w:type="character" w:default="1" w:styleId="DefaultParagraphFont">
     <w:name w:val="Default Paragraph Font"/>
     <w:uiPriority w:val="1"/>
     <w:semiHidden/>
     <w:unhideWhenUsed/>
   </w:style>
-  <w:style w:type="table" w:default="1" w:styleId="a1">
+  <w:style w:type="table" w:default="1" w:styleId="TableNormal">
     <w:name w:val="Normal Table"/>
     <w:uiPriority w:val="99"/>
     <w:semiHidden/>
     <w:unhideWhenUsed/>
-    <w:qFormat/>
     <w:tblPr>
       <w:tblInd w:w="0" w:type="dxa"/>
       <w:tblCellMar>
@@ -9214,22 +8761,21 @@
       </w:tblCellMar>
     </w:tblPr>
   </w:style>
-  <w:style w:type="numbering" w:default="1" w:styleId="a2">
+  <w:style w:type="numbering" w:default="1" w:styleId="NoList">
     <w:name w:val="No List"/>
     <w:uiPriority w:val="99"/>
     <w:semiHidden/>
     <w:unhideWhenUsed/>
   </w:style>
-  <w:style w:type="table" w:styleId="a3">
+  <w:style w:type="table" w:styleId="TableGrid">
     <w:name w:val="Table Grid"/>
-    <w:basedOn w:val="a1"/>
+    <w:basedOn w:val="TableNormal"/>
     <w:uiPriority w:val="59"/>
     <w:rsid w:val="001838BB"/>
     <w:pPr>
       <w:spacing w:after="0" w:line="240" w:lineRule="auto"/>
     </w:pPr>
     <w:tblPr>
-      <w:tblInd w:w="0" w:type="dxa"/>
       <w:tblBorders>
         <w:top w:val="single" w:sz="4" w:space="0" w:color="000000" w:themeColor="text1"/>
         <w:left w:val="single" w:sz="4" w:space="0" w:color="000000" w:themeColor="text1"/>
@@ -9238,17 +8784,11 @@
         <w:insideH w:val="single" w:sz="4" w:space="0" w:color="000000" w:themeColor="text1"/>
         <w:insideV w:val="single" w:sz="4" w:space="0" w:color="000000" w:themeColor="text1"/>
       </w:tblBorders>
-      <w:tblCellMar>
-        <w:top w:w="0" w:type="dxa"/>
-        <w:left w:w="108" w:type="dxa"/>
-        <w:bottom w:w="0" w:type="dxa"/>
-        <w:right w:w="108" w:type="dxa"/>
-      </w:tblCellMar>
     </w:tblPr>
   </w:style>
-  <w:style w:type="paragraph" w:styleId="a4">
+  <w:style w:type="paragraph" w:styleId="ListParagraph">
     <w:name w:val="List Paragraph"/>
-    <w:basedOn w:val="a"/>
+    <w:basedOn w:val="Normal"/>
     <w:uiPriority w:val="34"/>
     <w:qFormat/>
     <w:rsid w:val="001838BB"/>
@@ -9257,9 +8797,9 @@
       <w:contextualSpacing/>
     </w:pPr>
   </w:style>
-  <w:style w:type="character" w:styleId="a5">
+  <w:style w:type="character" w:styleId="PlaceholderText">
     <w:name w:val="Placeholder Text"/>
-    <w:basedOn w:val="a0"/>
+    <w:basedOn w:val="DefaultParagraphFont"/>
     <w:uiPriority w:val="99"/>
     <w:semiHidden/>
     <w:rsid w:val="005353A4"/>
@@ -9267,10 +8807,10 @@
       <w:color w:val="808080"/>
     </w:rPr>
   </w:style>
-  <w:style w:type="paragraph" w:styleId="a6">
+  <w:style w:type="paragraph" w:styleId="BalloonText">
     <w:name w:val="Balloon Text"/>
-    <w:basedOn w:val="a"/>
-    <w:link w:val="a7"/>
+    <w:basedOn w:val="Normal"/>
+    <w:link w:val="BalloonTextChar"/>
     <w:uiPriority w:val="99"/>
     <w:semiHidden/>
     <w:unhideWhenUsed/>
@@ -9284,10 +8824,10 @@
       <w:szCs w:val="16"/>
     </w:rPr>
   </w:style>
-  <w:style w:type="character" w:customStyle="1" w:styleId="a7">
-    <w:name w:val="Текст выноски Знак"/>
-    <w:basedOn w:val="a0"/>
-    <w:link w:val="a6"/>
+  <w:style w:type="character" w:customStyle="1" w:styleId="BalloonTextChar">
+    <w:name w:val="Balloon Text Char"/>
+    <w:basedOn w:val="DefaultParagraphFont"/>
+    <w:link w:val="BalloonText"/>
     <w:uiPriority w:val="99"/>
     <w:semiHidden/>
     <w:rsid w:val="005353A4"/>
@@ -9296,6 +8836,196 @@
       <w:sz w:val="16"/>
       <w:szCs w:val="16"/>
     </w:rPr>
+  </w:style>
+</w:styles>
+</file>
+
+<file path=word/stylesWithEffects.xml><?xml version="1.0" encoding="utf-8"?>
+<w:styles xmlns:wpc="http://schemas.microsoft.com/office/word/2010/wordprocessingCanvas" xmlns:mc="http://schemas.openxmlformats.org/markup-compatibility/2006" xmlns:o="urn:schemas-microsoft-com:office:office" xmlns:r="http://schemas.openxmlformats.org/officeDocument/2006/relationships" xmlns:m="http://schemas.openxmlformats.org/officeDocument/2006/math" xmlns:v="urn:schemas-microsoft-com:vml" xmlns:wp14="http://schemas.microsoft.com/office/word/2010/wordprocessingDrawing" xmlns:wp="http://schemas.openxmlformats.org/drawingml/2006/wordprocessingDrawing" xmlns:w10="urn:schemas-microsoft-com:office:word" xmlns:w="http://schemas.openxmlformats.org/wordprocessingml/2006/main" xmlns:w14="http://schemas.microsoft.com/office/word/2010/wordml" xmlns:wpg="http://schemas.microsoft.com/office/word/2010/wordprocessingGroup" xmlns:wpi="http://schemas.microsoft.com/office/word/2010/wordprocessingInk" xmlns:wne="http://schemas.microsoft.com/office/word/2006/wordml" xmlns:wps="http://schemas.microsoft.com/office/word/2010/wordprocessingShape" mc:Ignorable="w14 wp14">
+  <w:docDefaults>
+    <w:rPrDefault>
+      <w:rPr>
+        <w:rFonts w:asciiTheme="minorHAnsi" w:eastAsiaTheme="minorEastAsia" w:hAnsiTheme="minorHAnsi" w:cstheme="minorBidi"/>
+        <w:sz w:val="22"/>
+        <w:szCs w:val="22"/>
+        <w:lang w:val="ru-RU" w:eastAsia="ru-RU" w:bidi="ar-SA"/>
+      </w:rPr>
+    </w:rPrDefault>
+    <w:pPrDefault>
+      <w:pPr>
+        <w:spacing w:after="200" w:line="276" w:lineRule="auto"/>
+      </w:pPr>
+    </w:pPrDefault>
+  </w:docDefaults>
+  <w:latentStyles w:defLockedState="0" w:defUIPriority="99" w:defSemiHidden="1" w:defUnhideWhenUsed="1" w:defQFormat="0" w:count="267">
+    <w:lsdException w:name="Normal" w:semiHidden="0" w:uiPriority="0" w:unhideWhenUsed="0" w:qFormat="1"/>
+    <w:lsdException w:name="heading 1" w:semiHidden="0" w:uiPriority="9" w:unhideWhenUsed="0" w:qFormat="1"/>
+    <w:lsdException w:name="heading 2" w:uiPriority="9" w:qFormat="1"/>
+    <w:lsdException w:name="heading 3" w:uiPriority="9" w:qFormat="1"/>
+    <w:lsdException w:name="heading 4" w:uiPriority="9" w:qFormat="1"/>
+    <w:lsdException w:name="heading 5" w:uiPriority="9" w:qFormat="1"/>
+    <w:lsdException w:name="heading 6" w:uiPriority="9" w:qFormat="1"/>
+    <w:lsdException w:name="heading 7" w:uiPriority="9" w:qFormat="1"/>
+    <w:lsdException w:name="heading 8" w:uiPriority="9" w:qFormat="1"/>
+    <w:lsdException w:name="heading 9" w:uiPriority="9" w:qFormat="1"/>
+    <w:lsdException w:name="toc 1" w:uiPriority="39"/>
+    <w:lsdException w:name="toc 2" w:uiPriority="39"/>
+    <w:lsdException w:name="toc 3" w:uiPriority="39"/>
+    <w:lsdException w:name="toc 4" w:uiPriority="39"/>
+    <w:lsdException w:name="toc 5" w:uiPriority="39"/>
+    <w:lsdException w:name="toc 6" w:uiPriority="39"/>
+    <w:lsdException w:name="toc 7" w:uiPriority="39"/>
+    <w:lsdException w:name="toc 8" w:uiPriority="39"/>
+    <w:lsdException w:name="toc 9" w:uiPriority="39"/>
+    <w:lsdException w:name="caption" w:uiPriority="35" w:qFormat="1"/>
+    <w:lsdException w:name="Title" w:semiHidden="0" w:uiPriority="10" w:unhideWhenUsed="0" w:qFormat="1"/>
+    <w:lsdException w:name="Default Paragraph Font" w:uiPriority="1"/>
+    <w:lsdException w:name="Subtitle" w:semiHidden="0" w:uiPriority="11" w:unhideWhenUsed="0" w:qFormat="1"/>
+    <w:lsdException w:name="Strong" w:semiHidden="0" w:uiPriority="22" w:unhideWhenUsed="0" w:qFormat="1"/>
+    <w:lsdException w:name="Emphasis" w:semiHidden="0" w:uiPriority="20" w:unhideWhenUsed="0" w:qFormat="1"/>
+    <w:lsdException w:name="Table Grid" w:semiHidden="0" w:uiPriority="59" w:unhideWhenUsed="0"/>
+    <w:lsdException w:name="Placeholder Text" w:unhideWhenUsed="0"/>
+    <w:lsdException w:name="No Spacing" w:semiHidden="0" w:uiPriority="1" w:unhideWhenUsed="0" w:qFormat="1"/>
+    <w:lsdException w:name="Light Shading" w:semiHidden="0" w:uiPriority="60" w:unhideWhenUsed="0"/>
+    <w:lsdException w:name="Light List" w:semiHidden="0" w:uiPriority="61" w:unhideWhenUsed="0"/>
+    <w:lsdException w:name="Light Grid" w:semiHidden="0" w:uiPriority="62" w:unhideWhenUsed="0"/>
+    <w:lsdException w:name="Medium Shading 1" w:semiHidden="0" w:uiPriority="63" w:unhideWhenUsed="0"/>
+    <w:lsdException w:name="Medium Shading 2" w:semiHidden="0" w:uiPriority="64" w:unhideWhenUsed="0"/>
+    <w:lsdException w:name="Medium List 1" w:semiHidden="0" w:uiPriority="65" w:unhideWhenUsed="0"/>
+    <w:lsdException w:name="Medium List 2" w:semiHidden="0" w:uiPriority="66" w:unhideWhenUsed="0"/>
+    <w:lsdException w:name="Medium Grid 1" w:semiHidden="0" w:uiPriority="67" w:unhideWhenUsed="0"/>
+    <w:lsdException w:name="Medium Grid 2" w:semiHidden="0" w:uiPriority="68" w:unhideWhenUsed="0"/>
+    <w:lsdException w:name="Medium Grid 3" w:semiHidden="0" w:uiPriority="69" w:unhideWhenUsed="0"/>
+    <w:lsdException w:name="Dark List" w:semiHidden="0" w:uiPriority="70" w:unhideWhenUsed="0"/>
+    <w:lsdException w:name="Colorful Shading" w:semiHidden="0" w:uiPriority="71" w:unhideWhenUsed="0"/>
+    <w:lsdException w:name="Colorful List" w:semiHidden="0" w:uiPriority="72" w:unhideWhenUsed="0"/>
+    <w:lsdException w:name="Colorful Grid" w:semiHidden="0" w:uiPriority="73" w:unhideWhenUsed="0"/>
+    <w:lsdException w:name="Light Shading Accent 1" w:semiHidden="0" w:uiPriority="60" w:unhideWhenUsed="0"/>
+    <w:lsdException w:name="Light List Accent 1" w:semiHidden="0" w:uiPriority="61" w:unhideWhenUsed="0"/>
+    <w:lsdException w:name="Light Grid Accent 1" w:semiHidden="0" w:uiPriority="62" w:unhideWhenUsed="0"/>
+    <w:lsdException w:name="Medium Shading 1 Accent 1" w:semiHidden="0" w:uiPriority="63" w:unhideWhenUsed="0"/>
+    <w:lsdException w:name="Medium Shading 2 Accent 1" w:semiHidden="0" w:uiPriority="64" w:unhideWhenUsed="0"/>
+    <w:lsdException w:name="Medium List 1 Accent 1" w:semiHidden="0" w:uiPriority="65" w:unhideWhenUsed="0"/>
+    <w:lsdException w:name="Revision" w:unhideWhenUsed="0"/>
+    <w:lsdException w:name="List Paragraph" w:semiHidden="0" w:uiPriority="34" w:unhideWhenUsed="0" w:qFormat="1"/>
+    <w:lsdException w:name="Quote" w:semiHidden="0" w:uiPriority="29" w:unhideWhenUsed="0" w:qFormat="1"/>
+    <w:lsdException w:name="Intense Quote" w:semiHidden="0" w:uiPriority="30" w:unhideWhenUsed="0" w:qFormat="1"/>
+    <w:lsdException w:name="Medium List 2 Accent 1" w:semiHidden="0" w:uiPriority="66" w:unhideWhenUsed="0"/>
+    <w:lsdException w:name="Medium Grid 1 Accent 1" w:semiHidden="0" w:uiPriority="67" w:unhideWhenUsed="0"/>
+    <w:lsdException w:name="Medium Grid 2 Accent 1" w:semiHidden="0" w:uiPriority="68" w:unhideWhenUsed="0"/>
+    <w:lsdException w:name="Medium Grid 3 Accent 1" w:semiHidden="0" w:uiPriority="69" w:unhideWhenUsed="0"/>
+    <w:lsdException w:name="Dark List Accent 1" w:semiHidden="0" w:uiPriority="70" w:unhideWhenUsed="0"/>
+    <w:lsdException w:name="Colorful Shading Accent 1" w:semiHidden="0" w:uiPriority="71" w:unhideWhenUsed="0"/>
+    <w:lsdException w:name="Colorful List Accent 1" w:semiHidden="0" w:uiPriority="72" w:unhideWhenUsed="0"/>
+    <w:lsdException w:name="Colorful Grid Accent 1" w:semiHidden="0" w:uiPriority="73" w:unhideWhenUsed="0"/>
+    <w:lsdException w:name="Light Shading Accent 2" w:semiHidden="0" w:uiPriority="60" w:unhideWhenUsed="0"/>
+    <w:lsdException w:name="Light List Accent 2" w:semiHidden="0" w:uiPriority="61" w:unhideWhenUsed="0"/>
+    <w:lsdException w:name="Light Grid Accent 2" w:semiHidden="0" w:uiPriority="62" w:unhideWhenUsed="0"/>
+    <w:lsdException w:name="Medium Shading 1 Accent 2" w:semiHidden="0" w:uiPriority="63" w:unhideWhenUsed="0"/>
+    <w:lsdException w:name="Medium Shading 2 Accent 2" w:semiHidden="0" w:uiPriority="64" w:unhideWhenUsed="0"/>
+    <w:lsdException w:name="Medium List 1 Accent 2" w:semiHidden="0" w:uiPriority="65" w:unhideWhenUsed="0"/>
+    <w:lsdException w:name="Medium List 2 Accent 2" w:semiHidden="0" w:uiPriority="66" w:unhideWhenUsed="0"/>
+    <w:lsdException w:name="Medium Grid 1 Accent 2" w:semiHidden="0" w:uiPriority="67" w:unhideWhenUsed="0"/>
+    <w:lsdException w:name="Medium Grid 2 Accent 2" w:semiHidden="0" w:uiPriority="68" w:unhideWhenUsed="0"/>
+    <w:lsdException w:name="Medium Grid 3 Accent 2" w:semiHidden="0" w:uiPriority="69" w:unhideWhenUsed="0"/>
+    <w:lsdException w:name="Dark List Accent 2" w:semiHidden="0" w:uiPriority="70" w:unhideWhenUsed="0"/>
+    <w:lsdException w:name="Colorful Shading Accent 2" w:semiHidden="0" w:uiPriority="71" w:unhideWhenUsed="0"/>
+    <w:lsdException w:name="Colorful List Accent 2" w:semiHidden="0" w:uiPriority="72" w:unhideWhenUsed="0"/>
+    <w:lsdException w:name="Colorful Grid Accent 2" w:semiHidden="0" w:uiPriority="73" w:unhideWhenUsed="0"/>
+    <w:lsdException w:name="Light Shading Accent 3" w:semiHidden="0" w:uiPriority="60" w:unhideWhenUsed="0"/>
+    <w:lsdException w:name="Light List Accent 3" w:semiHidden="0" w:uiPriority="61" w:unhideWhenUsed="0"/>
+    <w:lsdException w:name="Light Grid Accent 3" w:semiHidden="0" w:uiPriority="62" w:unhideWhenUsed="0"/>
+    <w:lsdException w:name="Medium Shading 1 Accent 3" w:semiHidden="0" w:uiPriority="63" w:unhideWhenUsed="0"/>
+    <w:lsdException w:name="Medium Shading 2 Accent 3" w:semiHidden="0" w:uiPriority="64" w:unhideWhenUsed="0"/>
+    <w:lsdException w:name="Medium List 1 Accent 3" w:semiHidden="0" w:uiPriority="65" w:unhideWhenUsed="0"/>
+    <w:lsdException w:name="Medium List 2 Accent 3" w:semiHidden="0" w:uiPriority="66" w:unhideWhenUsed="0"/>
+    <w:lsdException w:name="Medium Grid 1 Accent 3" w:semiHidden="0" w:uiPriority="67" w:unhideWhenUsed="0"/>
+    <w:lsdException w:name="Medium Grid 2 Accent 3" w:semiHidden="0" w:uiPriority="68" w:unhideWhenUsed="0"/>
+    <w:lsdException w:name="Medium Grid 3 Accent 3" w:semiHidden="0" w:uiPriority="69" w:unhideWhenUsed="0"/>
+    <w:lsdException w:name="Dark List Accent 3" w:semiHidden="0" w:uiPriority="70" w:unhideWhenUsed="0"/>
+    <w:lsdException w:name="Colorful Shading Accent 3" w:semiHidden="0" w:uiPriority="71" w:unhideWhenUsed="0"/>
+    <w:lsdException w:name="Colorful List Accent 3" w:semiHidden="0" w:uiPriority="72" w:unhideWhenUsed="0"/>
+    <w:lsdException w:name="Colorful Grid Accent 3" w:semiHidden="0" w:uiPriority="73" w:unhideWhenUsed="0"/>
+    <w:lsdException w:name="Light Shading Accent 4" w:semiHidden="0" w:uiPriority="60" w:unhideWhenUsed="0"/>
+    <w:lsdException w:name="Light List Accent 4" w:semiHidden="0" w:uiPriority="61" w:unhideWhenUsed="0"/>
+    <w:lsdException w:name="Light Grid Accent 4" w:semiHidden="0" w:uiPriority="62" w:unhideWhenUsed="0"/>
+    <w:lsdException w:name="Medium Shading 1 Accent 4" w:semiHidden="0" w:uiPriority="63" w:unhideWhenUsed="0"/>
+    <w:lsdException w:name="Medium Shading 2 Accent 4" w:semiHidden="0" w:uiPriority="64" w:unhideWhenUsed="0"/>
+    <w:lsdException w:name="Medium List 1 Accent 4" w:semiHidden="0" w:uiPriority="65" w:unhideWhenUsed="0"/>
+    <w:lsdException w:name="Medium List 2 Accent 4" w:semiHidden="0" w:uiPriority="66" w:unhideWhenUsed="0"/>
+    <w:lsdException w:name="Medium Grid 1 Accent 4" w:semiHidden="0" w:uiPriority="67" w:unhideWhenUsed="0"/>
+    <w:lsdException w:name="Medium Grid 2 Accent 4" w:semiHidden="0" w:uiPriority="68" w:unhideWhenUsed="0"/>
+    <w:lsdException w:name="Medium Grid 3 Accent 4" w:semiHidden="0" w:uiPriority="69" w:unhideWhenUsed="0"/>
+    <w:lsdException w:name="Dark List Accent 4" w:semiHidden="0" w:uiPriority="70" w:unhideWhenUsed="0"/>
+    <w:lsdException w:name="Colorful Shading Accent 4" w:semiHidden="0" w:uiPriority="71" w:unhideWhenUsed="0"/>
+    <w:lsdException w:name="Colorful List Accent 4" w:semiHidden="0" w:uiPriority="72" w:unhideWhenUsed="0"/>
+    <w:lsdException w:name="Colorful Grid Accent 4" w:semiHidden="0" w:uiPriority="73" w:unhideWhenUsed="0"/>
+    <w:lsdException w:name="Light Shading Accent 5" w:semiHidden="0" w:uiPriority="60" w:unhideWhenUsed="0"/>
+    <w:lsdException w:name="Light List Accent 5" w:semiHidden="0" w:uiPriority="61" w:unhideWhenUsed="0"/>
+    <w:lsdException w:name="Light Grid Accent 5" w:semiHidden="0" w:uiPriority="62" w:unhideWhenUsed="0"/>
+    <w:lsdException w:name="Medium Shading 1 Accent 5" w:semiHidden="0" w:uiPriority="63" w:unhideWhenUsed="0"/>
+    <w:lsdException w:name="Medium Shading 2 Accent 5" w:semiHidden="0" w:uiPriority="64" w:unhideWhenUsed="0"/>
+    <w:lsdException w:name="Medium List 1 Accent 5" w:semiHidden="0" w:uiPriority="65" w:unhideWhenUsed="0"/>
+    <w:lsdException w:name="Medium List 2 Accent 5" w:semiHidden="0" w:uiPriority="66" w:unhideWhenUsed="0"/>
+    <w:lsdException w:name="Medium Grid 1 Accent 5" w:semiHidden="0" w:uiPriority="67" w:unhideWhenUsed="0"/>
+    <w:lsdException w:name="Medium Grid 2 Accent 5" w:semiHidden="0" w:uiPriority="68" w:unhideWhenUsed="0"/>
+    <w:lsdException w:name="Medium Grid 3 Accent 5" w:semiHidden="0" w:uiPriority="69" w:unhideWhenUsed="0"/>
+    <w:lsdException w:name="Dark List Accent 5" w:semiHidden="0" w:uiPriority="70" w:unhideWhenUsed="0"/>
+    <w:lsdException w:name="Colorful Shading Accent 5" w:semiHidden="0" w:uiPriority="71" w:unhideWhenUsed="0"/>
+    <w:lsdException w:name="Colorful List Accent 5" w:semiHidden="0" w:uiPriority="72" w:unhideWhenUsed="0"/>
+    <w:lsdException w:name="Colorful Grid Accent 5" w:semiHidden="0" w:uiPriority="73" w:unhideWhenUsed="0"/>
+    <w:lsdException w:name="Light Shading Accent 6" w:semiHidden="0" w:uiPriority="60" w:unhideWhenUsed="0"/>
+    <w:lsdException w:name="Light List Accent 6" w:semiHidden="0" w:uiPriority="61" w:unhideWhenUsed="0"/>
+    <w:lsdException w:name="Light Grid Accent 6" w:semiHidden="0" w:uiPriority="62" w:unhideWhenUsed="0"/>
+    <w:lsdException w:name="Medium Shading 1 Accent 6" w:semiHidden="0" w:uiPriority="63" w:unhideWhenUsed="0"/>
+    <w:lsdException w:name="Medium Shading 2 Accent 6" w:semiHidden="0" w:uiPriority="64" w:unhideWhenUsed="0"/>
+    <w:lsdException w:name="Medium List 1 Accent 6" w:semiHidden="0" w:uiPriority="65" w:unhideWhenUsed="0"/>
+    <w:lsdException w:name="Medium List 2 Accent 6" w:semiHidden="0" w:uiPriority="66" w:unhideWhenUsed="0"/>
+    <w:lsdException w:name="Medium Grid 1 Accent 6" w:semiHidden="0" w:uiPriority="67" w:unhideWhenUsed="0"/>
+    <w:lsdException w:name="Medium Grid 2 Accent 6" w:semiHidden="0" w:uiPriority="68" w:unhideWhenUsed="0"/>
+    <w:lsdException w:name="Medium Grid 3 Accent 6" w:semiHidden="0" w:uiPriority="69" w:unhideWhenUsed="0"/>
+    <w:lsdException w:name="Dark List Accent 6" w:semiHidden="0" w:uiPriority="70" w:unhideWhenUsed="0"/>
+    <w:lsdException w:name="Colorful Shading Accent 6" w:semiHidden="0" w:uiPriority="71" w:unhideWhenUsed="0"/>
+    <w:lsdException w:name="Colorful List Accent 6" w:semiHidden="0" w:uiPriority="72" w:unhideWhenUsed="0"/>
+    <w:lsdException w:name="Colorful Grid Accent 6" w:semiHidden="0" w:uiPriority="73" w:unhideWhenUsed="0"/>
+    <w:lsdException w:name="Subtle Emphasis" w:semiHidden="0" w:uiPriority="19" w:unhideWhenUsed="0" w:qFormat="1"/>
+    <w:lsdException w:name="Intense Emphasis" w:semiHidden="0" w:uiPriority="21" w:unhideWhenUsed="0" w:qFormat="1"/>
+    <w:lsdException w:name="Subtle Reference" w:semiHidden="0" w:uiPriority="31" w:unhideWhenUsed="0" w:qFormat="1"/>
+    <w:lsdException w:name="Intense Reference" w:semiHidden="0" w:uiPriority="32" w:unhideWhenUsed="0" w:qFormat="1"/>
+    <w:lsdException w:name="Book Title" w:semiHidden="0" w:uiPriority="33" w:unhideWhenUsed="0" w:qFormat="1"/>
+    <w:lsdException w:name="Bibliography" w:uiPriority="37"/>
+    <w:lsdException w:name="TOC Heading" w:uiPriority="39" w:qFormat="1"/>
+  </w:latentStyles>
+  <w:style w:type="paragraph" w:default="1" w:styleId="Normal">
+    <w:name w:val="Normal"/>
+    <w:qFormat/>
+  </w:style>
+  <w:style w:type="character" w:default="1" w:styleId="DefaultParagraphFont">
+    <w:name w:val="Default Paragraph Font"/>
+    <w:uiPriority w:val="1"/>
+    <w:semiHidden/>
+    <w:unhideWhenUsed/>
+  </w:style>
+  <w:style w:type="table" w:default="1" w:styleId="TableNormal">
+    <w:name w:val="Normal Table"/>
+    <w:uiPriority w:val="99"/>
+    <w:semiHidden/>
+    <w:unhideWhenUsed/>
+    <w:tblPr>
+      <w:tblInd w:w="0" w:type="dxa"/>
+      <w:tblCellMar>
+        <w:top w:w="0" w:type="dxa"/>
+        <w:left w:w="108" w:type="dxa"/>
+        <w:bottom w:w="0" w:type="dxa"/>
+        <w:right w:w="108" w:type="dxa"/>
+      </w:tblCellMar>
+    </w:tblPr>
+  </w:style>
+  <w:style w:type="numbering" w:default="1" w:styleId="NoList">
+    <w:name w:val="No List"/>
+    <w:uiPriority w:val="99"/>
+    <w:semiHidden/>
+    <w:unhideWhenUsed/>
   </w:style>
 </w:styles>
 </file>
@@ -9588,7 +9318,7 @@
 </file>
 
 <file path=customXml/itemProps1.xml><?xml version="1.0" encoding="utf-8"?>
-<ds:datastoreItem xmlns:ds="http://schemas.openxmlformats.org/officeDocument/2006/customXml" ds:itemID="{EAD53014-DC9B-4ECC-83D1-732C204BA9EF}">
+<ds:datastoreItem xmlns:ds="http://schemas.openxmlformats.org/officeDocument/2006/customXml" ds:itemID="{B792942D-DD4B-4400-AC6A-0392F8D021AB}">
   <ds:schemaRefs>
     <ds:schemaRef ds:uri="http://schemas.openxmlformats.org/officeDocument/2006/bibliography"/>
   </ds:schemaRefs>

</xml_diff>